<commit_message>
Mejora de escaneo y tratamiento de archivos
</commit_message>
<xml_diff>
--- a/0 Manual de Instalación V4.0.1.docx
+++ b/0 Manual de Instalación V4.0.1.docx
@@ -1,6 +1,6 @@
 
 <file path=word/document.xml><?xml version="1.0" encoding="utf-8"?>
-<w:document xmlns:wpc="http://schemas.microsoft.com/office/word/2010/wordprocessingCanvas" xmlns:cx="http://schemas.microsoft.com/office/drawing/2014/chartex" xmlns:cx1="http://schemas.microsoft.com/office/drawing/2015/9/8/chartex" xmlns:cx2="http://schemas.microsoft.com/office/drawing/2015/10/21/chartex" xmlns:cx3="http://schemas.microsoft.com/office/drawing/2016/5/9/chartex" xmlns:cx4="http://schemas.microsoft.com/office/drawing/2016/5/10/chartex" xmlns:cx5="http://schemas.microsoft.com/office/drawing/2016/5/11/chartex" xmlns:cx6="http://schemas.microsoft.com/office/drawing/2016/5/12/chartex" xmlns:cx7="http://schemas.microsoft.com/office/drawing/2016/5/13/chartex" xmlns:cx8="http://schemas.microsoft.com/office/drawing/2016/5/14/chartex" xmlns:mc="http://schemas.openxmlformats.org/markup-compatibility/2006" xmlns:aink="http://schemas.microsoft.com/office/drawing/2016/ink" xmlns:am3d="http://schemas.microsoft.com/office/drawing/2017/model3d" xmlns:o="urn:schemas-microsoft-com:office:office" xmlns:r="http://schemas.openxmlformats.org/officeDocument/2006/relationships" xmlns:m="http://schemas.openxmlformats.org/officeDocument/2006/math" xmlns:v="urn:schemas-microsoft-com:vml" xmlns:wp14="http://schemas.microsoft.com/office/word/2010/wordprocessingDrawing" xmlns:wp="http://schemas.openxmlformats.org/drawingml/2006/wordprocessingDrawing" xmlns:w10="urn:schemas-microsoft-com:office:word" xmlns:w="http://schemas.openxmlformats.org/wordprocessingml/2006/main" xmlns:w14="http://schemas.microsoft.com/office/word/2010/wordml" xmlns:w15="http://schemas.microsoft.com/office/word/2012/wordml" xmlns:w16cid="http://schemas.microsoft.com/office/word/2016/wordml/cid" xmlns:w16se="http://schemas.microsoft.com/office/word/2015/wordml/symex" xmlns:wpg="http://schemas.microsoft.com/office/word/2010/wordprocessingGroup" xmlns:wpi="http://schemas.microsoft.com/office/word/2010/wordprocessingInk" xmlns:wne="http://schemas.microsoft.com/office/word/2006/wordml" xmlns:wps="http://schemas.microsoft.com/office/word/2010/wordprocessingShape" mc:Ignorable="w14 w15 w16se w16cid wp14">
+<w:document xmlns:wpc="http://schemas.microsoft.com/office/word/2010/wordprocessingCanvas" xmlns:cx="http://schemas.microsoft.com/office/drawing/2014/chartex" xmlns:cx1="http://schemas.microsoft.com/office/drawing/2015/9/8/chartex" xmlns:cx2="http://schemas.microsoft.com/office/drawing/2015/10/21/chartex" xmlns:cx3="http://schemas.microsoft.com/office/drawing/2016/5/9/chartex" xmlns:cx4="http://schemas.microsoft.com/office/drawing/2016/5/10/chartex" xmlns:cx5="http://schemas.microsoft.com/office/drawing/2016/5/11/chartex" xmlns:cx6="http://schemas.microsoft.com/office/drawing/2016/5/12/chartex" xmlns:cx7="http://schemas.microsoft.com/office/drawing/2016/5/13/chartex" xmlns:cx8="http://schemas.microsoft.com/office/drawing/2016/5/14/chartex" xmlns:mc="http://schemas.openxmlformats.org/markup-compatibility/2006" xmlns:aink="http://schemas.microsoft.com/office/drawing/2016/ink" xmlns:am3d="http://schemas.microsoft.com/office/drawing/2017/model3d" xmlns:o="urn:schemas-microsoft-com:office:office" xmlns:oel="http://schemas.microsoft.com/office/2019/extlst" xmlns:r="http://schemas.openxmlformats.org/officeDocument/2006/relationships" xmlns:m="http://schemas.openxmlformats.org/officeDocument/2006/math" xmlns:v="urn:schemas-microsoft-com:vml" xmlns:wp14="http://schemas.microsoft.com/office/word/2010/wordprocessingDrawing" xmlns:wp="http://schemas.openxmlformats.org/drawingml/2006/wordprocessingDrawing" xmlns:w10="urn:schemas-microsoft-com:office:word" xmlns:w="http://schemas.openxmlformats.org/wordprocessingml/2006/main" xmlns:w14="http://schemas.microsoft.com/office/word/2010/wordml" xmlns:w15="http://schemas.microsoft.com/office/word/2012/wordml" xmlns:w16cex="http://schemas.microsoft.com/office/word/2018/wordml/cex" xmlns:w16cid="http://schemas.microsoft.com/office/word/2016/wordml/cid" xmlns:w16="http://schemas.microsoft.com/office/word/2018/wordml" xmlns:w16du="http://schemas.microsoft.com/office/word/2023/wordml/word16du" xmlns:w16sdtdh="http://schemas.microsoft.com/office/word/2020/wordml/sdtdatahash" xmlns:w16sdtfl="http://schemas.microsoft.com/office/word/2024/wordml/sdtformatlock" xmlns:w16se="http://schemas.microsoft.com/office/word/2015/wordml/symex" xmlns:wpg="http://schemas.microsoft.com/office/word/2010/wordprocessingGroup" xmlns:wpi="http://schemas.microsoft.com/office/word/2010/wordprocessingInk" xmlns:wne="http://schemas.microsoft.com/office/word/2006/wordml" xmlns:wps="http://schemas.microsoft.com/office/word/2010/wordprocessingShape" mc:Ignorable="w14 w15 w16se w16cid w16 w16cex w16sdtdh w16sdtfl w16du wp14">
   <w:body>
     <w:p>
       <w:pPr>
@@ -312,21 +312,12 @@
         </w:rPr>
         <w:t xml:space="preserve">Al abrir el instalador, Marcar: </w:t>
       </w:r>
-      <w:proofErr w:type="spellStart"/>
       <w:r>
         <w:rPr>
           <w:rStyle w:val="Textoennegrita"/>
           <w:rFonts w:cstheme="minorHAnsi"/>
         </w:rPr>
-        <w:t>Add</w:t>
-      </w:r>
-      <w:proofErr w:type="spellEnd"/>
-      <w:r>
-        <w:rPr>
-          <w:rStyle w:val="Textoennegrita"/>
-          <w:rFonts w:cstheme="minorHAnsi"/>
-        </w:rPr>
-        <w:t xml:space="preserve"> Python.exe </w:t>
+        <w:t xml:space="preserve">Add Python.exe </w:t>
       </w:r>
       <w:proofErr w:type="spellStart"/>
       <w:r>
@@ -357,7 +348,7 @@
           <w:lang w:eastAsia="es-CO"/>
         </w:rPr>
         <w:drawing>
-          <wp:inline distT="0" distB="0" distL="0" distR="0" wp14:anchorId="32CCC2A3" wp14:editId="7453B54A">
+          <wp:inline distT="0" distB="0" distL="0" distR="0" wp14:anchorId="4F7E353B" wp14:editId="37CCEE27">
             <wp:extent cx="4621814" cy="2847975"/>
             <wp:effectExtent l="0" t="0" r="7620" b="0"/>
             <wp:docPr id="3" name="Imagen 3"/>
@@ -455,7 +446,7 @@
         <w:rPr>
           <w:rFonts w:eastAsia="Times New Roman" w:cstheme="minorHAnsi"/>
           <w:color w:val="24292E"/>
-          <w:lang w:val="en-US" w:eastAsia="es-CO"/>
+          <w:lang w:eastAsia="es-CO"/>
         </w:rPr>
         <w:tab/>
       </w:r>
@@ -590,6 +581,7 @@
         <w:t>System.Net.ServicePointManager</w:t>
       </w:r>
       <w:proofErr w:type="spellEnd"/>
+      <w:proofErr w:type="gramStart"/>
       <w:r>
         <w:rPr>
           <w:rFonts w:cstheme="minorHAnsi"/>
@@ -598,6 +590,7 @@
         <w:t>]::</w:t>
       </w:r>
       <w:proofErr w:type="spellStart"/>
+      <w:proofErr w:type="gramEnd"/>
       <w:r>
         <w:rPr>
           <w:rFonts w:cstheme="minorHAnsi"/>
@@ -643,7 +636,23 @@
           <w:rFonts w:cstheme="minorHAnsi"/>
           <w:lang w:val="en-US"/>
         </w:rPr>
-        <w:t xml:space="preserve"> ((New-Object System.Net.WebClient).DownloadString('https://community.chocolatey.org/install.ps1'))</w:t>
+        <w:t xml:space="preserve"> ((New-Object System.Net.WebClient</w:t>
+      </w:r>
+      <w:proofErr w:type="gramStart"/>
+      <w:r>
+        <w:rPr>
+          <w:rFonts w:cstheme="minorHAnsi"/>
+          <w:lang w:val="en-US"/>
+        </w:rPr>
+        <w:t>).DownloadString</w:t>
+      </w:r>
+      <w:proofErr w:type="gramEnd"/>
+      <w:r>
+        <w:rPr>
+          <w:rFonts w:cstheme="minorHAnsi"/>
+          <w:lang w:val="en-US"/>
+        </w:rPr>
+        <w:t>('https://community.chocolatey.org/install.ps1'))</w:t>
       </w:r>
     </w:p>
     <w:p>
@@ -661,36 +670,31 @@
       <w:r>
         <w:rPr>
           <w:rFonts w:cstheme="minorHAnsi"/>
-        </w:rPr>
-        <w:t>S</w:t>
-      </w:r>
-      <w:r>
-        <w:rPr>
-          <w:rFonts w:cstheme="minorHAnsi"/>
-          <w:b/>
-        </w:rPr>
-        <w:t>obre la ventana de CMD abierta</w:t>
-      </w:r>
-      <w:r>
-        <w:rPr>
-          <w:rFonts w:cstheme="minorHAnsi"/>
-          <w:b/>
-        </w:rPr>
-        <w:t xml:space="preserve"> inicialmente</w:t>
-      </w:r>
-      <w:r>
-        <w:rPr>
-          <w:rFonts w:cstheme="minorHAnsi"/>
-          <w:b/>
-        </w:rPr>
-        <w:t>, correr los siguientes comandos</w:t>
-      </w:r>
-      <w:r>
-        <w:rPr>
-          <w:rFonts w:cstheme="minorHAnsi"/>
-          <w:b/>
-        </w:rPr>
-        <w:t xml:space="preserve"> *UNO POR UNO*</w:t>
+          <w:b/>
+          <w:bCs/>
+        </w:rPr>
+        <w:t>Abrir una nueva</w:t>
+      </w:r>
+      <w:r>
+        <w:rPr>
+          <w:rFonts w:cstheme="minorHAnsi"/>
+          <w:b/>
+        </w:rPr>
+        <w:t xml:space="preserve"> ventana de CMD</w:t>
+      </w:r>
+      <w:r>
+        <w:rPr>
+          <w:rFonts w:cstheme="minorHAnsi"/>
+          <w:b/>
+        </w:rPr>
+        <w:t xml:space="preserve"> COMO ADMINISTRADOR y</w:t>
+      </w:r>
+      <w:r>
+        <w:rPr>
+          <w:rFonts w:cstheme="minorHAnsi"/>
+          <w:b/>
+        </w:rPr>
+        <w:t xml:space="preserve"> correr los siguientes comandos *UNO POR UNO*</w:t>
       </w:r>
     </w:p>
     <w:p>
@@ -732,22 +736,8 @@
           <w:bdr w:val="none" w:sz="0" w:space="0" w:color="auto" w:frame="1"/>
           <w:lang w:val="en-US"/>
         </w:rPr>
-        <w:t xml:space="preserve"> install --</w:t>
-      </w:r>
-      <w:proofErr w:type="gramStart"/>
-      <w:r>
-        <w:rPr>
-          <w:rStyle w:val="CdigoHTML"/>
-          <w:rFonts w:asciiTheme="minorHAnsi" w:hAnsiTheme="minorHAnsi" w:cstheme="minorHAnsi"/>
-          <w:color w:val="24292E"/>
-          <w:sz w:val="22"/>
-          <w:szCs w:val="22"/>
-          <w:bdr w:val="none" w:sz="0" w:space="0" w:color="auto" w:frame="1"/>
-          <w:lang w:val="en-US"/>
-        </w:rPr>
-        <w:t>pre tesseract</w:t>
-      </w:r>
-      <w:proofErr w:type="gramEnd"/>
+        <w:t xml:space="preserve"> install --pre tesseract</w:t>
+      </w:r>
     </w:p>
     <w:p>
       <w:pPr>
@@ -834,45 +824,36 @@
           <w:color w:val="1F2328"/>
           <w:sz w:val="22"/>
           <w:szCs w:val="22"/>
-          <w:lang w:eastAsia="es-CO"/>
-        </w:rPr>
-      </w:pPr>
+          <w:lang w:val="en-US" w:eastAsia="es-CO"/>
+        </w:rPr>
+      </w:pPr>
+      <w:proofErr w:type="spellStart"/>
       <w:r>
         <w:rPr>
           <w:rFonts w:eastAsia="Times New Roman" w:cstheme="minorHAnsi"/>
           <w:color w:val="1F2328"/>
           <w:bdr w:val="none" w:sz="0" w:space="0" w:color="auto" w:frame="1"/>
-          <w:lang w:eastAsia="es-CO"/>
-        </w:rPr>
-        <w:t xml:space="preserve">choco </w:t>
-      </w:r>
-      <w:proofErr w:type="spellStart"/>
+          <w:lang w:val="en-US" w:eastAsia="es-CO"/>
+        </w:rPr>
+        <w:t>choco</w:t>
+      </w:r>
+      <w:proofErr w:type="spellEnd"/>
       <w:r>
         <w:rPr>
           <w:rFonts w:eastAsia="Times New Roman" w:cstheme="minorHAnsi"/>
           <w:color w:val="1F2328"/>
           <w:bdr w:val="none" w:sz="0" w:space="0" w:color="auto" w:frame="1"/>
-          <w:lang w:eastAsia="es-CO"/>
-        </w:rPr>
-        <w:t>install</w:t>
-      </w:r>
-      <w:proofErr w:type="spellEnd"/>
+          <w:lang w:val="en-US" w:eastAsia="es-CO"/>
+        </w:rPr>
+        <w:t xml:space="preserve"> install </w:t>
+      </w:r>
+      <w:proofErr w:type="spellStart"/>
       <w:r>
         <w:rPr>
           <w:rFonts w:eastAsia="Times New Roman" w:cstheme="minorHAnsi"/>
           <w:color w:val="1F2328"/>
           <w:bdr w:val="none" w:sz="0" w:space="0" w:color="auto" w:frame="1"/>
-          <w:lang w:eastAsia="es-CO"/>
-        </w:rPr>
-        <w:t xml:space="preserve"> </w:t>
-      </w:r>
-      <w:proofErr w:type="spellStart"/>
-      <w:r>
-        <w:rPr>
-          <w:rFonts w:eastAsia="Times New Roman" w:cstheme="minorHAnsi"/>
-          <w:color w:val="1F2328"/>
-          <w:bdr w:val="none" w:sz="0" w:space="0" w:color="auto" w:frame="1"/>
-          <w:lang w:eastAsia="es-CO"/>
+          <w:lang w:val="en-US" w:eastAsia="es-CO"/>
         </w:rPr>
         <w:t>pngquant</w:t>
       </w:r>
@@ -954,7 +935,6 @@
           <w:lang w:val="en-US"/>
         </w:rPr>
       </w:pPr>
-      <w:proofErr w:type="spellStart"/>
       <w:r>
         <w:rPr>
           <w:rStyle w:val="CdigoHTML"/>
@@ -966,34 +946,7 @@
           <w:bdr w:val="none" w:sz="0" w:space="0" w:color="auto" w:frame="1"/>
           <w:lang w:val="en-US"/>
         </w:rPr>
-        <w:t>E</w:t>
-      </w:r>
-      <w:r>
-        <w:rPr>
-          <w:rStyle w:val="CdigoHTML"/>
-          <w:rFonts w:asciiTheme="minorHAnsi" w:hAnsiTheme="minorHAnsi" w:cstheme="minorHAnsi"/>
-          <w:b/>
-          <w:color w:val="24292E"/>
-          <w:sz w:val="22"/>
-          <w:szCs w:val="22"/>
-          <w:bdr w:val="none" w:sz="0" w:space="0" w:color="auto" w:frame="1"/>
-          <w:lang w:val="en-US"/>
-        </w:rPr>
-        <w:t>n</w:t>
-      </w:r>
-      <w:proofErr w:type="spellEnd"/>
-      <w:r>
-        <w:rPr>
-          <w:rStyle w:val="CdigoHTML"/>
-          <w:rFonts w:asciiTheme="minorHAnsi" w:hAnsiTheme="minorHAnsi" w:cstheme="minorHAnsi"/>
-          <w:b/>
-          <w:color w:val="24292E"/>
-          <w:sz w:val="22"/>
-          <w:szCs w:val="22"/>
-          <w:bdr w:val="none" w:sz="0" w:space="0" w:color="auto" w:frame="1"/>
-          <w:lang w:val="en-US"/>
-        </w:rPr>
-        <w:t xml:space="preserve"> la </w:t>
+        <w:t xml:space="preserve">En la </w:t>
       </w:r>
       <w:proofErr w:type="spellStart"/>
       <w:r>
@@ -1134,10 +1087,8 @@
           <w:sz w:val="22"/>
           <w:szCs w:val="22"/>
           <w:bdr w:val="none" w:sz="0" w:space="0" w:color="auto" w:frame="1"/>
-          <w:lang w:val="en-US"/>
-        </w:rPr>
-      </w:pPr>
-      <w:proofErr w:type="spellStart"/>
+        </w:rPr>
+      </w:pPr>
       <w:r>
         <w:rPr>
           <w:rStyle w:val="CdigoHTML"/>
@@ -1146,24 +1097,21 @@
           <w:sz w:val="22"/>
           <w:szCs w:val="22"/>
           <w:bdr w:val="none" w:sz="0" w:space="0" w:color="auto" w:frame="1"/>
-          <w:lang w:val="en-US"/>
-        </w:rPr>
-        <w:t>Editar</w:t>
-      </w:r>
-      <w:proofErr w:type="spellEnd"/>
+        </w:rPr>
+        <w:t xml:space="preserve">Editar el archivo leptonica.py en la línea 37 y cambiar </w:t>
+      </w:r>
       <w:r>
         <w:rPr>
           <w:rStyle w:val="CdigoHTML"/>
           <w:rFonts w:asciiTheme="minorHAnsi" w:hAnsiTheme="minorHAnsi" w:cstheme="minorHAnsi"/>
+          <w:b/>
           <w:color w:val="24292E"/>
           <w:sz w:val="22"/>
           <w:szCs w:val="22"/>
           <w:bdr w:val="none" w:sz="0" w:space="0" w:color="auto" w:frame="1"/>
-          <w:lang w:val="en-US"/>
-        </w:rPr>
-        <w:t xml:space="preserve"> el </w:t>
-      </w:r>
-      <w:proofErr w:type="spellStart"/>
+        </w:rPr>
+        <w:t>“liblept-5”</w:t>
+      </w:r>
       <w:r>
         <w:rPr>
           <w:rStyle w:val="CdigoHTML"/>
@@ -1172,136 +1120,18 @@
           <w:sz w:val="22"/>
           <w:szCs w:val="22"/>
           <w:bdr w:val="none" w:sz="0" w:space="0" w:color="auto" w:frame="1"/>
-          <w:lang w:val="en-US"/>
-        </w:rPr>
-        <w:t>archivo</w:t>
-      </w:r>
-      <w:proofErr w:type="spellEnd"/>
+        </w:rPr>
+        <w:t xml:space="preserve"> por </w:t>
+      </w:r>
       <w:r>
         <w:rPr>
           <w:rStyle w:val="CdigoHTML"/>
           <w:rFonts w:asciiTheme="minorHAnsi" w:hAnsiTheme="minorHAnsi" w:cstheme="minorHAnsi"/>
+          <w:b/>
           <w:color w:val="24292E"/>
           <w:sz w:val="22"/>
           <w:szCs w:val="22"/>
           <w:bdr w:val="none" w:sz="0" w:space="0" w:color="auto" w:frame="1"/>
-          <w:lang w:val="en-US"/>
-        </w:rPr>
-        <w:t xml:space="preserve"> leptonica.py </w:t>
-      </w:r>
-      <w:proofErr w:type="spellStart"/>
-      <w:r>
-        <w:rPr>
-          <w:rStyle w:val="CdigoHTML"/>
-          <w:rFonts w:asciiTheme="minorHAnsi" w:hAnsiTheme="minorHAnsi" w:cstheme="minorHAnsi"/>
-          <w:color w:val="24292E"/>
-          <w:sz w:val="22"/>
-          <w:szCs w:val="22"/>
-          <w:bdr w:val="none" w:sz="0" w:space="0" w:color="auto" w:frame="1"/>
-          <w:lang w:val="en-US"/>
-        </w:rPr>
-        <w:t>en</w:t>
-      </w:r>
-      <w:proofErr w:type="spellEnd"/>
-      <w:r>
-        <w:rPr>
-          <w:rStyle w:val="CdigoHTML"/>
-          <w:rFonts w:asciiTheme="minorHAnsi" w:hAnsiTheme="minorHAnsi" w:cstheme="minorHAnsi"/>
-          <w:color w:val="24292E"/>
-          <w:sz w:val="22"/>
-          <w:szCs w:val="22"/>
-          <w:bdr w:val="none" w:sz="0" w:space="0" w:color="auto" w:frame="1"/>
-          <w:lang w:val="en-US"/>
-        </w:rPr>
-        <w:t xml:space="preserve"> la </w:t>
-      </w:r>
-      <w:proofErr w:type="spellStart"/>
-      <w:r>
-        <w:rPr>
-          <w:rStyle w:val="CdigoHTML"/>
-          <w:rFonts w:asciiTheme="minorHAnsi" w:hAnsiTheme="minorHAnsi" w:cstheme="minorHAnsi"/>
-          <w:color w:val="24292E"/>
-          <w:sz w:val="22"/>
-          <w:szCs w:val="22"/>
-          <w:bdr w:val="none" w:sz="0" w:space="0" w:color="auto" w:frame="1"/>
-          <w:lang w:val="en-US"/>
-        </w:rPr>
-        <w:t>línea</w:t>
-      </w:r>
-      <w:proofErr w:type="spellEnd"/>
-      <w:r>
-        <w:rPr>
-          <w:rStyle w:val="CdigoHTML"/>
-          <w:rFonts w:asciiTheme="minorHAnsi" w:hAnsiTheme="minorHAnsi" w:cstheme="minorHAnsi"/>
-          <w:color w:val="24292E"/>
-          <w:sz w:val="22"/>
-          <w:szCs w:val="22"/>
-          <w:bdr w:val="none" w:sz="0" w:space="0" w:color="auto" w:frame="1"/>
-          <w:lang w:val="en-US"/>
-        </w:rPr>
-        <w:t xml:space="preserve"> 37 y </w:t>
-      </w:r>
-      <w:proofErr w:type="spellStart"/>
-      <w:r>
-        <w:rPr>
-          <w:rStyle w:val="CdigoHTML"/>
-          <w:rFonts w:asciiTheme="minorHAnsi" w:hAnsiTheme="minorHAnsi" w:cstheme="minorHAnsi"/>
-          <w:color w:val="24292E"/>
-          <w:sz w:val="22"/>
-          <w:szCs w:val="22"/>
-          <w:bdr w:val="none" w:sz="0" w:space="0" w:color="auto" w:frame="1"/>
-          <w:lang w:val="en-US"/>
-        </w:rPr>
-        <w:t>cambiar</w:t>
-      </w:r>
-      <w:proofErr w:type="spellEnd"/>
-      <w:r>
-        <w:rPr>
-          <w:rStyle w:val="CdigoHTML"/>
-          <w:rFonts w:asciiTheme="minorHAnsi" w:hAnsiTheme="minorHAnsi" w:cstheme="minorHAnsi"/>
-          <w:color w:val="24292E"/>
-          <w:sz w:val="22"/>
-          <w:szCs w:val="22"/>
-          <w:bdr w:val="none" w:sz="0" w:space="0" w:color="auto" w:frame="1"/>
-          <w:lang w:val="en-US"/>
-        </w:rPr>
-        <w:t xml:space="preserve"> </w:t>
-      </w:r>
-      <w:r>
-        <w:rPr>
-          <w:rStyle w:val="CdigoHTML"/>
-          <w:rFonts w:asciiTheme="minorHAnsi" w:hAnsiTheme="minorHAnsi" w:cstheme="minorHAnsi"/>
-          <w:b/>
-          <w:color w:val="24292E"/>
-          <w:sz w:val="22"/>
-          <w:szCs w:val="22"/>
-          <w:bdr w:val="none" w:sz="0" w:space="0" w:color="auto" w:frame="1"/>
-          <w:lang w:val="en-US"/>
-        </w:rPr>
-        <w:t>“liblept-5”</w:t>
-      </w:r>
-      <w:r>
-        <w:rPr>
-          <w:rStyle w:val="CdigoHTML"/>
-          <w:rFonts w:asciiTheme="minorHAnsi" w:hAnsiTheme="minorHAnsi" w:cstheme="minorHAnsi"/>
-          <w:color w:val="24292E"/>
-          <w:sz w:val="22"/>
-          <w:szCs w:val="22"/>
-          <w:bdr w:val="none" w:sz="0" w:space="0" w:color="auto" w:frame="1"/>
-          <w:lang w:val="en-US"/>
-        </w:rPr>
-        <w:t xml:space="preserve"> por </w:t>
-      </w:r>
-      <w:r>
-        <w:rPr>
-          <w:rStyle w:val="CdigoHTML"/>
-          <w:rFonts w:asciiTheme="minorHAnsi" w:hAnsiTheme="minorHAnsi" w:cstheme="minorHAnsi"/>
-          <w:b/>
-          <w:color w:val="24292E"/>
-          <w:sz w:val="22"/>
-          <w:szCs w:val="22"/>
-          <w:bdr w:val="none" w:sz="0" w:space="0" w:color="auto" w:frame="1"/>
-          <w:lang w:val="en-US"/>
         </w:rPr>
         <w:t>“libleptonica-6”</w:t>
       </w:r>
@@ -1315,7 +1145,6 @@
           <w:color w:val="24292E"/>
           <w:sz w:val="22"/>
           <w:szCs w:val="22"/>
-          <w:lang w:val="en-US"/>
         </w:rPr>
       </w:pPr>
     </w:p>
@@ -1342,33 +1171,19 @@
           <w:color w:val="24292E"/>
           <w:sz w:val="22"/>
           <w:szCs w:val="22"/>
-          <w:lang w:val="en-US"/>
         </w:rPr>
         <w:t xml:space="preserve"> </w:t>
       </w:r>
-      <w:proofErr w:type="spellStart"/>
-      <w:r>
-        <w:rPr>
-          <w:rFonts w:asciiTheme="minorHAnsi" w:hAnsiTheme="minorHAnsi" w:cstheme="minorHAnsi"/>
-          <w:b/>
-          <w:color w:val="24292E"/>
-          <w:sz w:val="22"/>
-          <w:szCs w:val="22"/>
-          <w:lang w:val="en-US"/>
-        </w:rPr>
-        <w:t>En</w:t>
-      </w:r>
-      <w:proofErr w:type="spellEnd"/>
-      <w:r>
-        <w:rPr>
-          <w:rFonts w:asciiTheme="minorHAnsi" w:hAnsiTheme="minorHAnsi" w:cstheme="minorHAnsi"/>
-          <w:b/>
-          <w:color w:val="24292E"/>
-          <w:sz w:val="22"/>
-          <w:szCs w:val="22"/>
-          <w:lang w:val="en-US"/>
-        </w:rPr>
-        <w:t xml:space="preserve"> la </w:t>
+      <w:r>
+        <w:rPr>
+          <w:rFonts w:asciiTheme="minorHAnsi" w:hAnsiTheme="minorHAnsi" w:cstheme="minorHAnsi"/>
+          <w:b/>
+          <w:color w:val="24292E"/>
+          <w:sz w:val="22"/>
+          <w:szCs w:val="22"/>
+          <w:lang w:val="en-US"/>
+        </w:rPr>
+        <w:t xml:space="preserve">En la </w:t>
       </w:r>
       <w:proofErr w:type="spellStart"/>
       <w:r>
@@ -1466,9 +1281,17 @@
           <w:color w:val="24292E"/>
           <w:sz w:val="22"/>
           <w:szCs w:val="22"/>
-          <w:lang w:val="en-US"/>
-        </w:rPr>
-      </w:pPr>
+        </w:rPr>
+      </w:pPr>
+      <w:r>
+        <w:rPr>
+          <w:rFonts w:asciiTheme="minorHAnsi" w:hAnsiTheme="minorHAnsi" w:cstheme="minorHAnsi"/>
+          <w:color w:val="24292E"/>
+          <w:sz w:val="22"/>
+          <w:szCs w:val="22"/>
+        </w:rPr>
+        <w:t>Editar el archivo ghostscript.py en la línea 222 y cambiar “-</w:t>
+      </w:r>
       <w:proofErr w:type="spellStart"/>
       <w:r>
         <w:rPr>
@@ -1476,9 +1299,8 @@
           <w:color w:val="24292E"/>
           <w:sz w:val="22"/>
           <w:szCs w:val="22"/>
-          <w:lang w:val="en-US"/>
-        </w:rPr>
-        <w:t>Editar</w:t>
+        </w:rPr>
+        <w:t>sColorConversionStrategy</w:t>
       </w:r>
       <w:proofErr w:type="spellEnd"/>
       <w:r>
@@ -1487,9 +1309,8 @@
           <w:color w:val="24292E"/>
           <w:sz w:val="22"/>
           <w:szCs w:val="22"/>
-          <w:lang w:val="en-US"/>
-        </w:rPr>
-        <w:t xml:space="preserve"> el </w:t>
+        </w:rPr>
+        <w:t>=" por “-</w:t>
       </w:r>
       <w:proofErr w:type="spellStart"/>
       <w:r>
@@ -1498,9 +1319,8 @@
           <w:color w:val="24292E"/>
           <w:sz w:val="22"/>
           <w:szCs w:val="22"/>
-          <w:lang w:val="en-US"/>
-        </w:rPr>
-        <w:t>archivo</w:t>
+        </w:rPr>
+        <w:t>dColorConversionStrategy</w:t>
       </w:r>
       <w:proofErr w:type="spellEnd"/>
       <w:r>
@@ -1509,117 +1329,6 @@
           <w:color w:val="24292E"/>
           <w:sz w:val="22"/>
           <w:szCs w:val="22"/>
-          <w:lang w:val="en-US"/>
-        </w:rPr>
-        <w:t xml:space="preserve"> ghostscript.py </w:t>
-      </w:r>
-      <w:proofErr w:type="spellStart"/>
-      <w:r>
-        <w:rPr>
-          <w:rFonts w:asciiTheme="minorHAnsi" w:hAnsiTheme="minorHAnsi" w:cstheme="minorHAnsi"/>
-          <w:color w:val="24292E"/>
-          <w:sz w:val="22"/>
-          <w:szCs w:val="22"/>
-          <w:lang w:val="en-US"/>
-        </w:rPr>
-        <w:t>en</w:t>
-      </w:r>
-      <w:proofErr w:type="spellEnd"/>
-      <w:r>
-        <w:rPr>
-          <w:rFonts w:asciiTheme="minorHAnsi" w:hAnsiTheme="minorHAnsi" w:cstheme="minorHAnsi"/>
-          <w:color w:val="24292E"/>
-          <w:sz w:val="22"/>
-          <w:szCs w:val="22"/>
-          <w:lang w:val="en-US"/>
-        </w:rPr>
-        <w:t xml:space="preserve"> la </w:t>
-      </w:r>
-      <w:proofErr w:type="spellStart"/>
-      <w:r>
-        <w:rPr>
-          <w:rFonts w:asciiTheme="minorHAnsi" w:hAnsiTheme="minorHAnsi" w:cstheme="minorHAnsi"/>
-          <w:color w:val="24292E"/>
-          <w:sz w:val="22"/>
-          <w:szCs w:val="22"/>
-          <w:lang w:val="en-US"/>
-        </w:rPr>
-        <w:t>línea</w:t>
-      </w:r>
-      <w:proofErr w:type="spellEnd"/>
-      <w:r>
-        <w:rPr>
-          <w:rFonts w:asciiTheme="minorHAnsi" w:hAnsiTheme="minorHAnsi" w:cstheme="minorHAnsi"/>
-          <w:color w:val="24292E"/>
-          <w:sz w:val="22"/>
-          <w:szCs w:val="22"/>
-          <w:lang w:val="en-US"/>
-        </w:rPr>
-        <w:t xml:space="preserve"> 222 y </w:t>
-      </w:r>
-      <w:proofErr w:type="spellStart"/>
-      <w:r>
-        <w:rPr>
-          <w:rFonts w:asciiTheme="minorHAnsi" w:hAnsiTheme="minorHAnsi" w:cstheme="minorHAnsi"/>
-          <w:color w:val="24292E"/>
-          <w:sz w:val="22"/>
-          <w:szCs w:val="22"/>
-          <w:lang w:val="en-US"/>
-        </w:rPr>
-        <w:t>cambiar</w:t>
-      </w:r>
-      <w:proofErr w:type="spellEnd"/>
-      <w:r>
-        <w:rPr>
-          <w:rFonts w:asciiTheme="minorHAnsi" w:hAnsiTheme="minorHAnsi" w:cstheme="minorHAnsi"/>
-          <w:color w:val="24292E"/>
-          <w:sz w:val="22"/>
-          <w:szCs w:val="22"/>
-          <w:lang w:val="en-US"/>
-        </w:rPr>
-        <w:t xml:space="preserve"> “-</w:t>
-      </w:r>
-      <w:proofErr w:type="spellStart"/>
-      <w:r>
-        <w:rPr>
-          <w:rFonts w:asciiTheme="minorHAnsi" w:hAnsiTheme="minorHAnsi" w:cstheme="minorHAnsi"/>
-          <w:color w:val="24292E"/>
-          <w:sz w:val="22"/>
-          <w:szCs w:val="22"/>
-          <w:lang w:val="en-US"/>
-        </w:rPr>
-        <w:t>sColorConversionStrategy</w:t>
-      </w:r>
-      <w:proofErr w:type="spellEnd"/>
-      <w:r>
-        <w:rPr>
-          <w:rFonts w:asciiTheme="minorHAnsi" w:hAnsiTheme="minorHAnsi" w:cstheme="minorHAnsi"/>
-          <w:color w:val="24292E"/>
-          <w:sz w:val="22"/>
-          <w:szCs w:val="22"/>
-          <w:lang w:val="en-US"/>
-        </w:rPr>
-        <w:t>=" por “-</w:t>
-      </w:r>
-      <w:proofErr w:type="spellStart"/>
-      <w:r>
-        <w:rPr>
-          <w:rFonts w:asciiTheme="minorHAnsi" w:hAnsiTheme="minorHAnsi" w:cstheme="minorHAnsi"/>
-          <w:color w:val="24292E"/>
-          <w:sz w:val="22"/>
-          <w:szCs w:val="22"/>
-          <w:lang w:val="en-US"/>
-        </w:rPr>
-        <w:t>dColorConversionStrategy</w:t>
-      </w:r>
-      <w:proofErr w:type="spellEnd"/>
-      <w:r>
-        <w:rPr>
-          <w:rFonts w:asciiTheme="minorHAnsi" w:hAnsiTheme="minorHAnsi" w:cstheme="minorHAnsi"/>
-          <w:color w:val="24292E"/>
-          <w:sz w:val="22"/>
-          <w:szCs w:val="22"/>
-          <w:lang w:val="en-US"/>
         </w:rPr>
         <w:t>=”</w:t>
       </w:r>
@@ -1632,7 +1341,6 @@
           <w:color w:val="24292E"/>
           <w:sz w:val="22"/>
           <w:szCs w:val="22"/>
-          <w:lang w:val="en-US"/>
         </w:rPr>
       </w:pPr>
     </w:p>
@@ -1644,7 +1352,6 @@
           <w:color w:val="24292E"/>
           <w:sz w:val="22"/>
           <w:szCs w:val="22"/>
-          <w:lang w:val="en-US"/>
         </w:rPr>
       </w:pPr>
     </w:p>
@@ -1671,29 +1378,7 @@
           <w:sz w:val="22"/>
           <w:szCs w:val="22"/>
         </w:rPr>
-        <w:t>Crear una carpeta con nombre ‘</w:t>
-      </w:r>
-      <w:proofErr w:type="spellStart"/>
-      <w:r>
-        <w:rPr>
-          <w:rFonts w:asciiTheme="minorHAnsi" w:hAnsiTheme="minorHAnsi" w:cstheme="minorHAnsi"/>
-          <w:b/>
-          <w:color w:val="24292E"/>
-          <w:sz w:val="22"/>
-          <w:szCs w:val="22"/>
-        </w:rPr>
-        <w:t>Sites</w:t>
-      </w:r>
-      <w:proofErr w:type="spellEnd"/>
-      <w:r>
-        <w:rPr>
-          <w:rFonts w:asciiTheme="minorHAnsi" w:hAnsiTheme="minorHAnsi" w:cstheme="minorHAnsi"/>
-          <w:b/>
-          <w:color w:val="24292E"/>
-          <w:sz w:val="22"/>
-          <w:szCs w:val="22"/>
-        </w:rPr>
-        <w:t>’ en la raíz del disco local C:</w:t>
+        <w:t>Crear una carpeta con nombre ‘Sites’ en la raíz del disco local C:</w:t>
       </w:r>
     </w:p>
     <w:p>
@@ -1728,7 +1413,7 @@
           <w:szCs w:val="22"/>
         </w:rPr>
         <w:drawing>
-          <wp:inline distT="0" distB="0" distL="0" distR="0" wp14:anchorId="1C284B6D" wp14:editId="50E25A48">
+          <wp:inline distT="0" distB="0" distL="0" distR="0" wp14:anchorId="4BD92037" wp14:editId="63B5B3D9">
             <wp:extent cx="5327374" cy="2258016"/>
             <wp:effectExtent l="0" t="0" r="6985" b="9525"/>
             <wp:docPr id="5" name="Imagen 5"/>
@@ -1824,29 +1509,7 @@
           <w:sz w:val="22"/>
           <w:szCs w:val="22"/>
         </w:rPr>
-        <w:t xml:space="preserve">Descargar e instalar un cliente ‘Git </w:t>
-      </w:r>
-      <w:proofErr w:type="spellStart"/>
-      <w:r>
-        <w:rPr>
-          <w:rFonts w:asciiTheme="minorHAnsi" w:hAnsiTheme="minorHAnsi" w:cstheme="minorHAnsi"/>
-          <w:b/>
-          <w:color w:val="24292E"/>
-          <w:sz w:val="22"/>
-          <w:szCs w:val="22"/>
-        </w:rPr>
-        <w:t>Bash</w:t>
-      </w:r>
-      <w:proofErr w:type="spellEnd"/>
-      <w:r>
-        <w:rPr>
-          <w:rFonts w:asciiTheme="minorHAnsi" w:hAnsiTheme="minorHAnsi" w:cstheme="minorHAnsi"/>
-          <w:b/>
-          <w:color w:val="24292E"/>
-          <w:sz w:val="22"/>
-          <w:szCs w:val="22"/>
-        </w:rPr>
-        <w:t xml:space="preserve">’ para Windows. </w:t>
+        <w:t xml:space="preserve">Descargar e instalar un cliente ‘Git Bash’ para Windows. </w:t>
       </w:r>
     </w:p>
     <w:p>
@@ -1917,7 +1580,7 @@
           <w:szCs w:val="22"/>
         </w:rPr>
         <w:drawing>
-          <wp:inline distT="0" distB="0" distL="0" distR="0" wp14:anchorId="16AE5327" wp14:editId="38B8AE39">
+          <wp:inline distT="0" distB="0" distL="0" distR="0" wp14:anchorId="4CC16BD1" wp14:editId="3351FE8D">
             <wp:extent cx="5612130" cy="3281045"/>
             <wp:effectExtent l="0" t="0" r="7620" b="0"/>
             <wp:docPr id="4" name="Imagen 4"/>
@@ -2000,51 +1663,7 @@
           <w:sz w:val="22"/>
           <w:szCs w:val="22"/>
         </w:rPr>
-        <w:t>Una vez instalado, en el explorador de archivos de Windows, ingresar a la carpeta ‘</w:t>
-      </w:r>
-      <w:proofErr w:type="spellStart"/>
-      <w:r>
-        <w:rPr>
-          <w:rFonts w:asciiTheme="minorHAnsi" w:hAnsiTheme="minorHAnsi" w:cstheme="minorHAnsi"/>
-          <w:b/>
-          <w:color w:val="24292E"/>
-          <w:sz w:val="22"/>
-          <w:szCs w:val="22"/>
-        </w:rPr>
-        <w:t>Sites</w:t>
-      </w:r>
-      <w:proofErr w:type="spellEnd"/>
-      <w:r>
-        <w:rPr>
-          <w:rFonts w:asciiTheme="minorHAnsi" w:hAnsiTheme="minorHAnsi" w:cstheme="minorHAnsi"/>
-          <w:b/>
-          <w:color w:val="24292E"/>
-          <w:sz w:val="22"/>
-          <w:szCs w:val="22"/>
-        </w:rPr>
-        <w:t xml:space="preserve">’, una vez dentro, hacer clic derecho y seleccionar la opción ‘Git </w:t>
-      </w:r>
-      <w:proofErr w:type="spellStart"/>
-      <w:r>
-        <w:rPr>
-          <w:rFonts w:asciiTheme="minorHAnsi" w:hAnsiTheme="minorHAnsi" w:cstheme="minorHAnsi"/>
-          <w:b/>
-          <w:color w:val="24292E"/>
-          <w:sz w:val="22"/>
-          <w:szCs w:val="22"/>
-        </w:rPr>
-        <w:t>Bash</w:t>
-      </w:r>
-      <w:proofErr w:type="spellEnd"/>
-      <w:r>
-        <w:rPr>
-          <w:rFonts w:asciiTheme="minorHAnsi" w:hAnsiTheme="minorHAnsi" w:cstheme="minorHAnsi"/>
-          <w:b/>
-          <w:color w:val="24292E"/>
-          <w:sz w:val="22"/>
-          <w:szCs w:val="22"/>
-        </w:rPr>
-        <w:t xml:space="preserve"> Here’</w:t>
+        <w:t>Una vez instalado, en el explorador de archivos de Windows, ingresar a la carpeta ‘Sites’, una vez dentro, hacer clic derecho y seleccionar la opción ‘Git Bash Here’</w:t>
       </w:r>
     </w:p>
     <w:p>
@@ -2091,7 +1710,7 @@
           <w:szCs w:val="22"/>
         </w:rPr>
         <w:drawing>
-          <wp:inline distT="0" distB="0" distL="0" distR="0" wp14:anchorId="20009D3F" wp14:editId="529D39E0">
+          <wp:inline distT="0" distB="0" distL="0" distR="0" wp14:anchorId="6B9F47F4" wp14:editId="58984896">
             <wp:extent cx="3459008" cy="2902226"/>
             <wp:effectExtent l="0" t="0" r="8255" b="0"/>
             <wp:docPr id="6" name="Imagen 6"/>
@@ -2179,6 +1798,7 @@
           <w:rFonts w:cstheme="minorHAnsi"/>
           <w:b w:val="0"/>
           <w:bCs w:val="0"/>
+          <w:lang w:val="en-US"/>
         </w:rPr>
       </w:pPr>
       <w:r>
@@ -2196,6 +1816,7 @@
           <w:rFonts w:cstheme="minorHAnsi"/>
           <w:b w:val="0"/>
           <w:bCs w:val="0"/>
+          <w:lang w:val="en-US"/>
         </w:rPr>
         <w:t xml:space="preserve">git clone </w:t>
       </w:r>
@@ -2279,7 +1900,6 @@
           <w:color w:val="24292E"/>
           <w:sz w:val="22"/>
           <w:szCs w:val="22"/>
-          <w:lang w:val="en-US"/>
         </w:rPr>
         <w:tab/>
       </w:r>
@@ -2441,7 +2061,7 @@
           <w:lang w:eastAsia="es-CO"/>
         </w:rPr>
         <w:drawing>
-          <wp:inline distT="0" distB="0" distL="0" distR="0" wp14:anchorId="77C36BF8" wp14:editId="1F120866">
+          <wp:inline distT="0" distB="0" distL="0" distR="0" wp14:anchorId="65258086" wp14:editId="6AC0934E">
             <wp:extent cx="3998308" cy="1335032"/>
             <wp:effectExtent l="0" t="0" r="2540" b="0"/>
             <wp:docPr id="11" name="Imagen 11"/>
@@ -2529,7 +2149,7 @@
           <w:lang w:eastAsia="es-CO"/>
         </w:rPr>
         <w:drawing>
-          <wp:inline distT="0" distB="0" distL="0" distR="0" wp14:anchorId="4DF2F88F" wp14:editId="7D3654EC">
+          <wp:inline distT="0" distB="0" distL="0" distR="0" wp14:anchorId="78E0167C" wp14:editId="47CB9C9D">
             <wp:extent cx="2908890" cy="2552368"/>
             <wp:effectExtent l="0" t="0" r="6350" b="635"/>
             <wp:docPr id="13" name="Imagen 13"/>
@@ -2703,7 +2323,7 @@
           <w:lang w:eastAsia="es-CO"/>
         </w:rPr>
         <w:drawing>
-          <wp:inline distT="0" distB="0" distL="0" distR="0" wp14:anchorId="2864CCCF" wp14:editId="3E11EA68">
+          <wp:inline distT="0" distB="0" distL="0" distR="0" wp14:anchorId="69441FC1" wp14:editId="75831E74">
             <wp:extent cx="4524638" cy="3172571"/>
             <wp:effectExtent l="0" t="0" r="9525" b="8890"/>
             <wp:docPr id="14" name="Imagen 14"/>
@@ -2794,7 +2414,7 @@
           <w:lang w:eastAsia="es-CO"/>
         </w:rPr>
         <w:drawing>
-          <wp:inline distT="0" distB="0" distL="0" distR="0" wp14:anchorId="505A5D04" wp14:editId="35AF3600">
+          <wp:inline distT="0" distB="0" distL="0" distR="0" wp14:anchorId="42344532" wp14:editId="6A4F6F25">
             <wp:extent cx="4500226" cy="3164619"/>
             <wp:effectExtent l="0" t="0" r="0" b="0"/>
             <wp:docPr id="15" name="Imagen 15"/>
@@ -2910,7 +2530,7 @@
           <w:lang w:eastAsia="es-CO"/>
         </w:rPr>
         <w:drawing>
-          <wp:inline distT="0" distB="0" distL="0" distR="0" wp14:anchorId="1DB765C9" wp14:editId="1FC883F2">
+          <wp:inline distT="0" distB="0" distL="0" distR="0" wp14:anchorId="0467D26F" wp14:editId="1E00A6B2">
             <wp:extent cx="4512777" cy="3140766"/>
             <wp:effectExtent l="0" t="0" r="2540" b="2540"/>
             <wp:docPr id="16" name="Imagen 16"/>
@@ -2993,7 +2613,7 @@
           <w:lang w:eastAsia="es-CO"/>
         </w:rPr>
         <w:drawing>
-          <wp:inline distT="0" distB="0" distL="0" distR="0" wp14:anchorId="6A7AB008" wp14:editId="7FC009EE">
+          <wp:inline distT="0" distB="0" distL="0" distR="0" wp14:anchorId="1A07C140" wp14:editId="368D6BC6">
             <wp:extent cx="4961614" cy="3445285"/>
             <wp:effectExtent l="0" t="0" r="0" b="3175"/>
             <wp:docPr id="17" name="Imagen 17"/>
@@ -3098,7 +2718,7 @@
           <w:noProof/>
         </w:rPr>
         <w:drawing>
-          <wp:inline distT="0" distB="0" distL="0" distR="0" wp14:anchorId="0549E64D" wp14:editId="7F14CEBE">
+          <wp:inline distT="0" distB="0" distL="0" distR="0" wp14:anchorId="6A6C5542" wp14:editId="590FA602">
             <wp:extent cx="6109629" cy="1884459"/>
             <wp:effectExtent l="0" t="0" r="5715" b="1905"/>
             <wp:docPr id="7" name="Imagen 7"/>
@@ -3180,7 +2800,7 @@
           <w:noProof/>
         </w:rPr>
         <w:drawing>
-          <wp:inline distT="0" distB="0" distL="0" distR="0" wp14:anchorId="5C4C46C2" wp14:editId="75436481">
+          <wp:inline distT="0" distB="0" distL="0" distR="0" wp14:anchorId="48607D2F" wp14:editId="38AF417A">
             <wp:extent cx="5612130" cy="3894455"/>
             <wp:effectExtent l="0" t="0" r="7620" b="0"/>
             <wp:docPr id="8" name="Imagen 8"/>
@@ -3303,7 +2923,7 @@
           <w:noProof/>
         </w:rPr>
         <w:drawing>
-          <wp:inline distT="0" distB="0" distL="0" distR="0" wp14:anchorId="35739583" wp14:editId="2E3B84C1">
+          <wp:inline distT="0" distB="0" distL="0" distR="0" wp14:anchorId="366FB126" wp14:editId="75EBD1BF">
             <wp:extent cx="5612130" cy="3940810"/>
             <wp:effectExtent l="0" t="0" r="7620" b="2540"/>
             <wp:docPr id="12" name="Imagen 12"/>
@@ -3396,8 +3016,6 @@
         </w:rPr>
         <w:t>** PROBAR FUNCIONALIDAD **</w:t>
       </w:r>
-      <w:bookmarkStart w:id="0" w:name="_GoBack"/>
-      <w:bookmarkEnd w:id="0"/>
     </w:p>
     <w:sectPr>
       <w:headerReference w:type="default" r:id="rId21"/>
@@ -3411,7 +3029,7 @@
 </file>
 
 <file path=word/endnotes.xml><?xml version="1.0" encoding="utf-8"?>
-<w:endnotes xmlns:wpc="http://schemas.microsoft.com/office/word/2010/wordprocessingCanvas" xmlns:cx="http://schemas.microsoft.com/office/drawing/2014/chartex" xmlns:cx1="http://schemas.microsoft.com/office/drawing/2015/9/8/chartex" xmlns:cx2="http://schemas.microsoft.com/office/drawing/2015/10/21/chartex" xmlns:cx3="http://schemas.microsoft.com/office/drawing/2016/5/9/chartex" xmlns:cx4="http://schemas.microsoft.com/office/drawing/2016/5/10/chartex" xmlns:cx5="http://schemas.microsoft.com/office/drawing/2016/5/11/chartex" xmlns:cx6="http://schemas.microsoft.com/office/drawing/2016/5/12/chartex" xmlns:cx7="http://schemas.microsoft.com/office/drawing/2016/5/13/chartex" xmlns:cx8="http://schemas.microsoft.com/office/drawing/2016/5/14/chartex" xmlns:mc="http://schemas.openxmlformats.org/markup-compatibility/2006" xmlns:aink="http://schemas.microsoft.com/office/drawing/2016/ink" xmlns:am3d="http://schemas.microsoft.com/office/drawing/2017/model3d" xmlns:o="urn:schemas-microsoft-com:office:office" xmlns:r="http://schemas.openxmlformats.org/officeDocument/2006/relationships" xmlns:m="http://schemas.openxmlformats.org/officeDocument/2006/math" xmlns:v="urn:schemas-microsoft-com:vml" xmlns:wp14="http://schemas.microsoft.com/office/word/2010/wordprocessingDrawing" xmlns:wp="http://schemas.openxmlformats.org/drawingml/2006/wordprocessingDrawing" xmlns:w10="urn:schemas-microsoft-com:office:word" xmlns:w="http://schemas.openxmlformats.org/wordprocessingml/2006/main" xmlns:w14="http://schemas.microsoft.com/office/word/2010/wordml" xmlns:w15="http://schemas.microsoft.com/office/word/2012/wordml" xmlns:w16cid="http://schemas.microsoft.com/office/word/2016/wordml/cid" xmlns:w16se="http://schemas.microsoft.com/office/word/2015/wordml/symex" xmlns:wpg="http://schemas.microsoft.com/office/word/2010/wordprocessingGroup" xmlns:wpi="http://schemas.microsoft.com/office/word/2010/wordprocessingInk" xmlns:wne="http://schemas.microsoft.com/office/word/2006/wordml" xmlns:wps="http://schemas.microsoft.com/office/word/2010/wordprocessingShape" mc:Ignorable="w14 w15 w16se w16cid wp14">
+<w:endnotes xmlns:wpc="http://schemas.microsoft.com/office/word/2010/wordprocessingCanvas" xmlns:cx="http://schemas.microsoft.com/office/drawing/2014/chartex" xmlns:cx1="http://schemas.microsoft.com/office/drawing/2015/9/8/chartex" xmlns:cx2="http://schemas.microsoft.com/office/drawing/2015/10/21/chartex" xmlns:cx3="http://schemas.microsoft.com/office/drawing/2016/5/9/chartex" xmlns:cx4="http://schemas.microsoft.com/office/drawing/2016/5/10/chartex" xmlns:cx5="http://schemas.microsoft.com/office/drawing/2016/5/11/chartex" xmlns:cx6="http://schemas.microsoft.com/office/drawing/2016/5/12/chartex" xmlns:cx7="http://schemas.microsoft.com/office/drawing/2016/5/13/chartex" xmlns:cx8="http://schemas.microsoft.com/office/drawing/2016/5/14/chartex" xmlns:mc="http://schemas.openxmlformats.org/markup-compatibility/2006" xmlns:aink="http://schemas.microsoft.com/office/drawing/2016/ink" xmlns:am3d="http://schemas.microsoft.com/office/drawing/2017/model3d" xmlns:o="urn:schemas-microsoft-com:office:office" xmlns:oel="http://schemas.microsoft.com/office/2019/extlst" xmlns:r="http://schemas.openxmlformats.org/officeDocument/2006/relationships" xmlns:m="http://schemas.openxmlformats.org/officeDocument/2006/math" xmlns:v="urn:schemas-microsoft-com:vml" xmlns:wp14="http://schemas.microsoft.com/office/word/2010/wordprocessingDrawing" xmlns:wp="http://schemas.openxmlformats.org/drawingml/2006/wordprocessingDrawing" xmlns:w10="urn:schemas-microsoft-com:office:word" xmlns:w="http://schemas.openxmlformats.org/wordprocessingml/2006/main" xmlns:w14="http://schemas.microsoft.com/office/word/2010/wordml" xmlns:w15="http://schemas.microsoft.com/office/word/2012/wordml" xmlns:w16cex="http://schemas.microsoft.com/office/word/2018/wordml/cex" xmlns:w16cid="http://schemas.microsoft.com/office/word/2016/wordml/cid" xmlns:w16="http://schemas.microsoft.com/office/word/2018/wordml" xmlns:w16du="http://schemas.microsoft.com/office/word/2023/wordml/word16du" xmlns:w16sdtdh="http://schemas.microsoft.com/office/word/2020/wordml/sdtdatahash" xmlns:w16sdtfl="http://schemas.microsoft.com/office/word/2024/wordml/sdtformatlock" xmlns:w16se="http://schemas.microsoft.com/office/word/2015/wordml/symex" xmlns:wpg="http://schemas.microsoft.com/office/word/2010/wordprocessingGroup" xmlns:wpi="http://schemas.microsoft.com/office/word/2010/wordprocessingInk" xmlns:wne="http://schemas.microsoft.com/office/word/2006/wordml" xmlns:wps="http://schemas.microsoft.com/office/word/2010/wordprocessingShape" mc:Ignorable="w14 w15 w16se w16cid w16 w16cex w16sdtdh w16sdtfl w16du wp14">
   <w:endnote w:type="separator" w:id="-1">
     <w:p>
       <w:pPr>
@@ -3436,7 +3054,7 @@
 </file>
 
 <file path=word/footnotes.xml><?xml version="1.0" encoding="utf-8"?>
-<w:footnotes xmlns:wpc="http://schemas.microsoft.com/office/word/2010/wordprocessingCanvas" xmlns:cx="http://schemas.microsoft.com/office/drawing/2014/chartex" xmlns:cx1="http://schemas.microsoft.com/office/drawing/2015/9/8/chartex" xmlns:cx2="http://schemas.microsoft.com/office/drawing/2015/10/21/chartex" xmlns:cx3="http://schemas.microsoft.com/office/drawing/2016/5/9/chartex" xmlns:cx4="http://schemas.microsoft.com/office/drawing/2016/5/10/chartex" xmlns:cx5="http://schemas.microsoft.com/office/drawing/2016/5/11/chartex" xmlns:cx6="http://schemas.microsoft.com/office/drawing/2016/5/12/chartex" xmlns:cx7="http://schemas.microsoft.com/office/drawing/2016/5/13/chartex" xmlns:cx8="http://schemas.microsoft.com/office/drawing/2016/5/14/chartex" xmlns:mc="http://schemas.openxmlformats.org/markup-compatibility/2006" xmlns:aink="http://schemas.microsoft.com/office/drawing/2016/ink" xmlns:am3d="http://schemas.microsoft.com/office/drawing/2017/model3d" xmlns:o="urn:schemas-microsoft-com:office:office" xmlns:r="http://schemas.openxmlformats.org/officeDocument/2006/relationships" xmlns:m="http://schemas.openxmlformats.org/officeDocument/2006/math" xmlns:v="urn:schemas-microsoft-com:vml" xmlns:wp14="http://schemas.microsoft.com/office/word/2010/wordprocessingDrawing" xmlns:wp="http://schemas.openxmlformats.org/drawingml/2006/wordprocessingDrawing" xmlns:w10="urn:schemas-microsoft-com:office:word" xmlns:w="http://schemas.openxmlformats.org/wordprocessingml/2006/main" xmlns:w14="http://schemas.microsoft.com/office/word/2010/wordml" xmlns:w15="http://schemas.microsoft.com/office/word/2012/wordml" xmlns:w16cid="http://schemas.microsoft.com/office/word/2016/wordml/cid" xmlns:w16se="http://schemas.microsoft.com/office/word/2015/wordml/symex" xmlns:wpg="http://schemas.microsoft.com/office/word/2010/wordprocessingGroup" xmlns:wpi="http://schemas.microsoft.com/office/word/2010/wordprocessingInk" xmlns:wne="http://schemas.microsoft.com/office/word/2006/wordml" xmlns:wps="http://schemas.microsoft.com/office/word/2010/wordprocessingShape" mc:Ignorable="w14 w15 w16se w16cid wp14">
+<w:footnotes xmlns:wpc="http://schemas.microsoft.com/office/word/2010/wordprocessingCanvas" xmlns:cx="http://schemas.microsoft.com/office/drawing/2014/chartex" xmlns:cx1="http://schemas.microsoft.com/office/drawing/2015/9/8/chartex" xmlns:cx2="http://schemas.microsoft.com/office/drawing/2015/10/21/chartex" xmlns:cx3="http://schemas.microsoft.com/office/drawing/2016/5/9/chartex" xmlns:cx4="http://schemas.microsoft.com/office/drawing/2016/5/10/chartex" xmlns:cx5="http://schemas.microsoft.com/office/drawing/2016/5/11/chartex" xmlns:cx6="http://schemas.microsoft.com/office/drawing/2016/5/12/chartex" xmlns:cx7="http://schemas.microsoft.com/office/drawing/2016/5/13/chartex" xmlns:cx8="http://schemas.microsoft.com/office/drawing/2016/5/14/chartex" xmlns:mc="http://schemas.openxmlformats.org/markup-compatibility/2006" xmlns:aink="http://schemas.microsoft.com/office/drawing/2016/ink" xmlns:am3d="http://schemas.microsoft.com/office/drawing/2017/model3d" xmlns:o="urn:schemas-microsoft-com:office:office" xmlns:oel="http://schemas.microsoft.com/office/2019/extlst" xmlns:r="http://schemas.openxmlformats.org/officeDocument/2006/relationships" xmlns:m="http://schemas.openxmlformats.org/officeDocument/2006/math" xmlns:v="urn:schemas-microsoft-com:vml" xmlns:wp14="http://schemas.microsoft.com/office/word/2010/wordprocessingDrawing" xmlns:wp="http://schemas.openxmlformats.org/drawingml/2006/wordprocessingDrawing" xmlns:w10="urn:schemas-microsoft-com:office:word" xmlns:w="http://schemas.openxmlformats.org/wordprocessingml/2006/main" xmlns:w14="http://schemas.microsoft.com/office/word/2010/wordml" xmlns:w15="http://schemas.microsoft.com/office/word/2012/wordml" xmlns:w16cex="http://schemas.microsoft.com/office/word/2018/wordml/cex" xmlns:w16cid="http://schemas.microsoft.com/office/word/2016/wordml/cid" xmlns:w16="http://schemas.microsoft.com/office/word/2018/wordml" xmlns:w16du="http://schemas.microsoft.com/office/word/2023/wordml/word16du" xmlns:w16sdtdh="http://schemas.microsoft.com/office/word/2020/wordml/sdtdatahash" xmlns:w16sdtfl="http://schemas.microsoft.com/office/word/2024/wordml/sdtformatlock" xmlns:w16se="http://schemas.microsoft.com/office/word/2015/wordml/symex" xmlns:wpg="http://schemas.microsoft.com/office/word/2010/wordprocessingGroup" xmlns:wpi="http://schemas.microsoft.com/office/word/2010/wordprocessingInk" xmlns:wne="http://schemas.microsoft.com/office/word/2006/wordml" xmlns:wps="http://schemas.microsoft.com/office/word/2010/wordprocessingShape" mc:Ignorable="w14 w15 w16se w16cid w16 w16cex w16sdtdh w16sdtfl w16du wp14">
   <w:footnote w:type="separator" w:id="-1">
     <w:p>
       <w:pPr>
@@ -3461,7 +3079,7 @@
 </file>
 
 <file path=word/header1.xml><?xml version="1.0" encoding="utf-8"?>
-<w:hdr xmlns:wpc="http://schemas.microsoft.com/office/word/2010/wordprocessingCanvas" xmlns:cx="http://schemas.microsoft.com/office/drawing/2014/chartex" xmlns:cx1="http://schemas.microsoft.com/office/drawing/2015/9/8/chartex" xmlns:cx2="http://schemas.microsoft.com/office/drawing/2015/10/21/chartex" xmlns:cx3="http://schemas.microsoft.com/office/drawing/2016/5/9/chartex" xmlns:cx4="http://schemas.microsoft.com/office/drawing/2016/5/10/chartex" xmlns:cx5="http://schemas.microsoft.com/office/drawing/2016/5/11/chartex" xmlns:cx6="http://schemas.microsoft.com/office/drawing/2016/5/12/chartex" xmlns:cx7="http://schemas.microsoft.com/office/drawing/2016/5/13/chartex" xmlns:cx8="http://schemas.microsoft.com/office/drawing/2016/5/14/chartex" xmlns:mc="http://schemas.openxmlformats.org/markup-compatibility/2006" xmlns:aink="http://schemas.microsoft.com/office/drawing/2016/ink" xmlns:am3d="http://schemas.microsoft.com/office/drawing/2017/model3d" xmlns:o="urn:schemas-microsoft-com:office:office" xmlns:r="http://schemas.openxmlformats.org/officeDocument/2006/relationships" xmlns:m="http://schemas.openxmlformats.org/officeDocument/2006/math" xmlns:v="urn:schemas-microsoft-com:vml" xmlns:wp14="http://schemas.microsoft.com/office/word/2010/wordprocessingDrawing" xmlns:wp="http://schemas.openxmlformats.org/drawingml/2006/wordprocessingDrawing" xmlns:w10="urn:schemas-microsoft-com:office:word" xmlns:w="http://schemas.openxmlformats.org/wordprocessingml/2006/main" xmlns:w14="http://schemas.microsoft.com/office/word/2010/wordml" xmlns:w15="http://schemas.microsoft.com/office/word/2012/wordml" xmlns:w16cid="http://schemas.microsoft.com/office/word/2016/wordml/cid" xmlns:w16se="http://schemas.microsoft.com/office/word/2015/wordml/symex" xmlns:wpg="http://schemas.microsoft.com/office/word/2010/wordprocessingGroup" xmlns:wpi="http://schemas.microsoft.com/office/word/2010/wordprocessingInk" xmlns:wne="http://schemas.microsoft.com/office/word/2006/wordml" xmlns:wps="http://schemas.microsoft.com/office/word/2010/wordprocessingShape" mc:Ignorable="w14 w15 w16se w16cid wp14">
+<w:hdr xmlns:wpc="http://schemas.microsoft.com/office/word/2010/wordprocessingCanvas" xmlns:cx="http://schemas.microsoft.com/office/drawing/2014/chartex" xmlns:cx1="http://schemas.microsoft.com/office/drawing/2015/9/8/chartex" xmlns:cx2="http://schemas.microsoft.com/office/drawing/2015/10/21/chartex" xmlns:cx3="http://schemas.microsoft.com/office/drawing/2016/5/9/chartex" xmlns:cx4="http://schemas.microsoft.com/office/drawing/2016/5/10/chartex" xmlns:cx5="http://schemas.microsoft.com/office/drawing/2016/5/11/chartex" xmlns:cx6="http://schemas.microsoft.com/office/drawing/2016/5/12/chartex" xmlns:cx7="http://schemas.microsoft.com/office/drawing/2016/5/13/chartex" xmlns:cx8="http://schemas.microsoft.com/office/drawing/2016/5/14/chartex" xmlns:mc="http://schemas.openxmlformats.org/markup-compatibility/2006" xmlns:aink="http://schemas.microsoft.com/office/drawing/2016/ink" xmlns:am3d="http://schemas.microsoft.com/office/drawing/2017/model3d" xmlns:o="urn:schemas-microsoft-com:office:office" xmlns:oel="http://schemas.microsoft.com/office/2019/extlst" xmlns:r="http://schemas.openxmlformats.org/officeDocument/2006/relationships" xmlns:m="http://schemas.openxmlformats.org/officeDocument/2006/math" xmlns:v="urn:schemas-microsoft-com:vml" xmlns:wp14="http://schemas.microsoft.com/office/word/2010/wordprocessingDrawing" xmlns:wp="http://schemas.openxmlformats.org/drawingml/2006/wordprocessingDrawing" xmlns:w10="urn:schemas-microsoft-com:office:word" xmlns:w="http://schemas.openxmlformats.org/wordprocessingml/2006/main" xmlns:w14="http://schemas.microsoft.com/office/word/2010/wordml" xmlns:w15="http://schemas.microsoft.com/office/word/2012/wordml" xmlns:w16cex="http://schemas.microsoft.com/office/word/2018/wordml/cex" xmlns:w16cid="http://schemas.microsoft.com/office/word/2016/wordml/cid" xmlns:w16="http://schemas.microsoft.com/office/word/2018/wordml" xmlns:w16du="http://schemas.microsoft.com/office/word/2023/wordml/word16du" xmlns:w16sdtdh="http://schemas.microsoft.com/office/word/2020/wordml/sdtdatahash" xmlns:w16sdtfl="http://schemas.microsoft.com/office/word/2024/wordml/sdtformatlock" xmlns:w16se="http://schemas.microsoft.com/office/word/2015/wordml/symex" xmlns:wpg="http://schemas.microsoft.com/office/word/2010/wordprocessingGroup" xmlns:wpi="http://schemas.microsoft.com/office/word/2010/wordprocessingInk" xmlns:wne="http://schemas.microsoft.com/office/word/2006/wordml" xmlns:wps="http://schemas.microsoft.com/office/word/2010/wordprocessingShape" mc:Ignorable="w14 w15 w16se w16cid w16 w16cex w16sdtdh w16sdtfl w16du wp14">
   <w:p>
     <w:pPr>
       <w:pStyle w:val="Encabezado"/>
@@ -3471,7 +3089,7 @@
         <w:noProof/>
       </w:rPr>
       <w:drawing>
-        <wp:anchor distT="0" distB="0" distL="114300" distR="114300" simplePos="0" relativeHeight="251658240" behindDoc="1" locked="0" layoutInCell="1" allowOverlap="1" wp14:anchorId="499F5E76">
+        <wp:anchor distT="0" distB="0" distL="114300" distR="114300" simplePos="0" relativeHeight="251658240" behindDoc="1" locked="0" layoutInCell="1" allowOverlap="1" wp14:anchorId="663CE791" wp14:editId="498C9B17">
           <wp:simplePos x="0" y="0"/>
           <wp:positionH relativeFrom="column">
             <wp:posOffset>-946702</wp:posOffset>
@@ -3533,7 +3151,7 @@
         <w:noProof/>
       </w:rPr>
       <w:drawing>
-        <wp:anchor distT="0" distB="0" distL="114300" distR="114300" simplePos="0" relativeHeight="251659264" behindDoc="1" locked="0" layoutInCell="1" allowOverlap="1" wp14:anchorId="1E6099BA">
+        <wp:anchor distT="0" distB="0" distL="114300" distR="114300" simplePos="0" relativeHeight="251659264" behindDoc="1" locked="0" layoutInCell="1" allowOverlap="1" wp14:anchorId="32268D09" wp14:editId="0BFD5748">
           <wp:simplePos x="0" y="0"/>
           <wp:positionH relativeFrom="column">
             <wp:posOffset>5110480</wp:posOffset>
@@ -3601,7 +3219,7 @@
 </file>
 
 <file path=word/numbering.xml><?xml version="1.0" encoding="utf-8"?>
-<w:numbering xmlns:wpc="http://schemas.microsoft.com/office/word/2010/wordprocessingCanvas" xmlns:cx="http://schemas.microsoft.com/office/drawing/2014/chartex" xmlns:cx1="http://schemas.microsoft.com/office/drawing/2015/9/8/chartex" xmlns:cx2="http://schemas.microsoft.com/office/drawing/2015/10/21/chartex" xmlns:cx3="http://schemas.microsoft.com/office/drawing/2016/5/9/chartex" xmlns:cx4="http://schemas.microsoft.com/office/drawing/2016/5/10/chartex" xmlns:cx5="http://schemas.microsoft.com/office/drawing/2016/5/11/chartex" xmlns:cx6="http://schemas.microsoft.com/office/drawing/2016/5/12/chartex" xmlns:cx7="http://schemas.microsoft.com/office/drawing/2016/5/13/chartex" xmlns:cx8="http://schemas.microsoft.com/office/drawing/2016/5/14/chartex" xmlns:mc="http://schemas.openxmlformats.org/markup-compatibility/2006" xmlns:aink="http://schemas.microsoft.com/office/drawing/2016/ink" xmlns:am3d="http://schemas.microsoft.com/office/drawing/2017/model3d" xmlns:o="urn:schemas-microsoft-com:office:office" xmlns:r="http://schemas.openxmlformats.org/officeDocument/2006/relationships" xmlns:m="http://schemas.openxmlformats.org/officeDocument/2006/math" xmlns:v="urn:schemas-microsoft-com:vml" xmlns:wp14="http://schemas.microsoft.com/office/word/2010/wordprocessingDrawing" xmlns:wp="http://schemas.openxmlformats.org/drawingml/2006/wordprocessingDrawing" xmlns:w10="urn:schemas-microsoft-com:office:word" xmlns:w="http://schemas.openxmlformats.org/wordprocessingml/2006/main" xmlns:w14="http://schemas.microsoft.com/office/word/2010/wordml" xmlns:w15="http://schemas.microsoft.com/office/word/2012/wordml" xmlns:w16cid="http://schemas.microsoft.com/office/word/2016/wordml/cid" xmlns:w16se="http://schemas.microsoft.com/office/word/2015/wordml/symex" xmlns:wpg="http://schemas.microsoft.com/office/word/2010/wordprocessingGroup" xmlns:wpi="http://schemas.microsoft.com/office/word/2010/wordprocessingInk" xmlns:wne="http://schemas.microsoft.com/office/word/2006/wordml" xmlns:wps="http://schemas.microsoft.com/office/word/2010/wordprocessingShape" mc:Ignorable="w14 w15 w16se w16cid wp14">
+<w:numbering xmlns:wpc="http://schemas.microsoft.com/office/word/2010/wordprocessingCanvas" xmlns:cx="http://schemas.microsoft.com/office/drawing/2014/chartex" xmlns:cx1="http://schemas.microsoft.com/office/drawing/2015/9/8/chartex" xmlns:cx2="http://schemas.microsoft.com/office/drawing/2015/10/21/chartex" xmlns:cx3="http://schemas.microsoft.com/office/drawing/2016/5/9/chartex" xmlns:cx4="http://schemas.microsoft.com/office/drawing/2016/5/10/chartex" xmlns:cx5="http://schemas.microsoft.com/office/drawing/2016/5/11/chartex" xmlns:cx6="http://schemas.microsoft.com/office/drawing/2016/5/12/chartex" xmlns:cx7="http://schemas.microsoft.com/office/drawing/2016/5/13/chartex" xmlns:cx8="http://schemas.microsoft.com/office/drawing/2016/5/14/chartex" xmlns:mc="http://schemas.openxmlformats.org/markup-compatibility/2006" xmlns:aink="http://schemas.microsoft.com/office/drawing/2016/ink" xmlns:am3d="http://schemas.microsoft.com/office/drawing/2017/model3d" xmlns:o="urn:schemas-microsoft-com:office:office" xmlns:oel="http://schemas.microsoft.com/office/2019/extlst" xmlns:r="http://schemas.openxmlformats.org/officeDocument/2006/relationships" xmlns:m="http://schemas.openxmlformats.org/officeDocument/2006/math" xmlns:v="urn:schemas-microsoft-com:vml" xmlns:wp14="http://schemas.microsoft.com/office/word/2010/wordprocessingDrawing" xmlns:wp="http://schemas.openxmlformats.org/drawingml/2006/wordprocessingDrawing" xmlns:w10="urn:schemas-microsoft-com:office:word" xmlns:w="http://schemas.openxmlformats.org/wordprocessingml/2006/main" xmlns:w14="http://schemas.microsoft.com/office/word/2010/wordml" xmlns:w15="http://schemas.microsoft.com/office/word/2012/wordml" xmlns:w16cex="http://schemas.microsoft.com/office/word/2018/wordml/cex" xmlns:w16cid="http://schemas.microsoft.com/office/word/2016/wordml/cid" xmlns:w16="http://schemas.microsoft.com/office/word/2018/wordml" xmlns:w16du="http://schemas.microsoft.com/office/word/2023/wordml/word16du" xmlns:w16sdtdh="http://schemas.microsoft.com/office/word/2020/wordml/sdtdatahash" xmlns:w16sdtfl="http://schemas.microsoft.com/office/word/2024/wordml/sdtformatlock" xmlns:w16se="http://schemas.microsoft.com/office/word/2015/wordml/symex" xmlns:wpg="http://schemas.microsoft.com/office/word/2010/wordprocessingGroup" xmlns:wpi="http://schemas.microsoft.com/office/word/2010/wordprocessingInk" xmlns:wne="http://schemas.microsoft.com/office/word/2006/wordml" xmlns:wps="http://schemas.microsoft.com/office/word/2010/wordprocessingShape" mc:Ignorable="w14 w15 w16se w16cid w16 w16cex w16sdtdh w16sdtfl w16du wp14">
   <w:abstractNum w:abstractNumId="0" w15:restartNumberingAfterBreak="0">
     <w:nsid w:val="5CEF7D6C"/>
     <w:multiLevelType w:val="hybridMultilevel"/>
@@ -3691,14 +3309,14 @@
       </w:pPr>
     </w:lvl>
   </w:abstractNum>
-  <w:num w:numId="1">
+  <w:num w:numId="1" w16cid:durableId="1262033110">
     <w:abstractNumId w:val="0"/>
   </w:num>
 </w:numbering>
 </file>
 
 <file path=word/styles.xml><?xml version="1.0" encoding="utf-8"?>
-<w:styles xmlns:mc="http://schemas.openxmlformats.org/markup-compatibility/2006" xmlns:r="http://schemas.openxmlformats.org/officeDocument/2006/relationships" xmlns:w="http://schemas.openxmlformats.org/wordprocessingml/2006/main" xmlns:w14="http://schemas.microsoft.com/office/word/2010/wordml" xmlns:w15="http://schemas.microsoft.com/office/word/2012/wordml" xmlns:w16cid="http://schemas.microsoft.com/office/word/2016/wordml/cid" xmlns:w16se="http://schemas.microsoft.com/office/word/2015/wordml/symex" mc:Ignorable="w14 w15 w16se w16cid">
+<w:styles xmlns:mc="http://schemas.openxmlformats.org/markup-compatibility/2006" xmlns:r="http://schemas.openxmlformats.org/officeDocument/2006/relationships" xmlns:w="http://schemas.openxmlformats.org/wordprocessingml/2006/main" xmlns:w14="http://schemas.microsoft.com/office/word/2010/wordml" xmlns:w15="http://schemas.microsoft.com/office/word/2012/wordml" xmlns:w16cex="http://schemas.microsoft.com/office/word/2018/wordml/cex" xmlns:w16cid="http://schemas.microsoft.com/office/word/2016/wordml/cid" xmlns:w16="http://schemas.microsoft.com/office/word/2018/wordml" xmlns:w16du="http://schemas.microsoft.com/office/word/2023/wordml/word16du" xmlns:w16sdtdh="http://schemas.microsoft.com/office/word/2020/wordml/sdtdatahash" xmlns:w16sdtfl="http://schemas.microsoft.com/office/word/2024/wordml/sdtformatlock" xmlns:w16se="http://schemas.microsoft.com/office/word/2015/wordml/symex" mc:Ignorable="w14 w15 w16se w16cid w16 w16cex w16sdtdh w16sdtfl w16du">
   <w:docDefaults>
     <w:rPrDefault>
       <w:rPr>
@@ -3714,7 +3332,7 @@
       </w:pPr>
     </w:pPrDefault>
   </w:docDefaults>
-  <w:latentStyles w:defLockedState="0" w:defUIPriority="99" w:defSemiHidden="0" w:defUnhideWhenUsed="0" w:defQFormat="0" w:count="375">
+  <w:latentStyles w:defLockedState="0" w:defUIPriority="99" w:defSemiHidden="0" w:defUnhideWhenUsed="0" w:defQFormat="0" w:count="376">
     <w:lsdException w:name="Normal" w:uiPriority="0" w:qFormat="1"/>
     <w:lsdException w:name="heading 1" w:uiPriority="9" w:qFormat="1"/>
     <w:lsdException w:name="heading 2" w:semiHidden="1" w:uiPriority="9" w:unhideWhenUsed="1" w:qFormat="1"/>
@@ -4090,6 +3708,7 @@
     <w:lsdException w:name="Smart Hyperlink" w:semiHidden="1" w:unhideWhenUsed="1"/>
     <w:lsdException w:name="Hashtag" w:semiHidden="1" w:unhideWhenUsed="1"/>
     <w:lsdException w:name="Unresolved Mention" w:semiHidden="1" w:unhideWhenUsed="1"/>
+    <w:lsdException w:name="Smart Link" w:semiHidden="1" w:unhideWhenUsed="1"/>
   </w:latentStyles>
   <w:style w:type="paragraph" w:default="1" w:styleId="Normal">
     <w:name w:val="Normal"/>

</xml_diff>